<commit_message>
work on plotting multivariate data chapter
</commit_message>
<xml_diff>
--- a/TaylorFrancis/BookProposal-old.docx
+++ b/TaylorFrancis/BookProposal-old.docx
@@ -5,6 +5,7 @@
     <w:p>
       <w:pPr>
         <w:pStyle w:val="Title"/>
+        <w:spacing w:line="360" w:lineRule="auto"/>
         <w:rPr>
           <w:sz w:val="48"/>
           <w:szCs w:val="48"/>
@@ -18,10 +19,15 @@
         <w:t>Chapman &amp; Hall / CRT Statistics Books: Proposal</w:t>
       </w:r>
     </w:p>
-    <w:p/>
+    <w:p>
+      <w:pPr>
+        <w:spacing w:line="360" w:lineRule="auto"/>
+      </w:pPr>
+    </w:p>
     <w:p>
       <w:pPr>
         <w:pStyle w:val="Heading2"/>
+        <w:spacing w:line="360" w:lineRule="auto"/>
       </w:pPr>
       <w:r>
         <w:t>Proposed title</w:t>
@@ -29,6 +35,7 @@
     </w:p>
     <w:p>
       <w:pPr>
+        <w:spacing w:line="360" w:lineRule="auto"/>
         <w:rPr>
           <w:b/>
           <w:bCs/>
@@ -45,16 +52,20 @@
     <w:p>
       <w:pPr>
         <w:pStyle w:val="Heading2"/>
+        <w:spacing w:line="360" w:lineRule="auto"/>
       </w:pPr>
       <w:r>
         <w:t>Author</w:t>
       </w:r>
     </w:p>
     <w:p>
+      <w:pPr>
+        <w:spacing w:line="360" w:lineRule="auto"/>
+      </w:pPr>
       <w:r>
         <w:t xml:space="preserve">Michael Friendly, York University, </w:t>
       </w:r>
-      <w:hyperlink r:id="rId5" w:history="1">
+      <w:hyperlink r:id="rId7" w:history="1">
         <w:r>
           <w:rPr>
             <w:rStyle w:val="Hyperlink"/>
@@ -63,9 +74,15 @@
         </w:r>
       </w:hyperlink>
       <w:r>
-        <w:t xml:space="preserve">, with assistance of Udi Alter, York University, </w:t>
-      </w:r>
-      <w:hyperlink r:id="rId6" w:history="1">
+        <w:t xml:space="preserve">, with assistance </w:t>
+      </w:r>
+      <w:r>
+        <w:t>from</w:t>
+      </w:r>
+      <w:r>
+        <w:t xml:space="preserve"> Udi Alter, York University, </w:t>
+      </w:r>
+      <w:hyperlink r:id="rId8" w:history="1">
         <w:r>
           <w:rPr>
             <w:rStyle w:val="Hyperlink"/>
@@ -80,47 +97,129 @@
     <w:p>
       <w:pPr>
         <w:pStyle w:val="Heading2"/>
+        <w:spacing w:line="360" w:lineRule="auto"/>
       </w:pPr>
       <w:r>
         <w:t>Contents</w:t>
       </w:r>
     </w:p>
     <w:p>
+      <w:pPr>
+        <w:spacing w:line="360" w:lineRule="auto"/>
+      </w:pPr>
       <w:r>
         <w:t>An in-progress outline with some description is attached.</w:t>
       </w:r>
+      <w:r>
+        <w:t xml:space="preserve"> Reviewers who wish to see the current state can visit the GitHub repository, </w:t>
+      </w:r>
+      <w:hyperlink r:id="rId9" w:history="1">
+        <w:r>
+          <w:rPr>
+            <w:rStyle w:val="Hyperlink"/>
+          </w:rPr>
+          <w:t>https://github.com/friendly/Vis-MLM-quarto</w:t>
+        </w:r>
+      </w:hyperlink>
+      <w:r>
+        <w:t xml:space="preserve"> </w:t>
+      </w:r>
     </w:p>
     <w:p>
       <w:pPr>
         <w:pStyle w:val="Heading2"/>
+        <w:spacing w:line="360" w:lineRule="auto"/>
       </w:pPr>
       <w:r>
         <w:t>Subject</w:t>
       </w:r>
     </w:p>
     <w:p>
-      <w:r>
-        <w:t>Data visualization methods for statistical analysis are well-developed for simple linear models for a single outcome variable.</w:t>
-      </w:r>
-      <w:r>
-        <w:t xml:space="preserve"> However, in applied research it is often the case that the phenomena of interest (depression, job satisfaction, academic achievement, childhood ADHD disorders) can be measured in several different ways or related aspects. </w:t>
-      </w:r>
-      <w:r>
-        <w:t xml:space="preserve">For example, if academic achievement can be measured for adolescents by reading, mathematics, science and history scores, how do predictors such as parental encouragement, school environment and socioeconomic status affect all these outcomes? In the same, or different ways? </w:t>
-      </w:r>
-      <w:r>
-        <w:t xml:space="preserve">In such cases, much more can be understood from a multivariate approach that takes the correlations among the outcomes into account. </w:t>
-      </w:r>
-      <w:r>
-        <w:t>Yet s</w:t>
-      </w:r>
-      <w:r>
-        <w:t xml:space="preserve">adly, researchers typically examine the outcomes one by one.  </w:t>
-      </w:r>
-    </w:p>
-    <w:p>
-      <w:r>
-        <w:t>The statistical leap from univariate to multivariate methods is quite simple, because the classical models for ANOVA and regression</w:t>
+      <w:pPr>
+        <w:spacing w:line="360" w:lineRule="auto"/>
+      </w:pPr>
+      <w:r>
+        <w:t xml:space="preserve">Data visualization methods for statistical analysis are well-developed for simple linear models </w:t>
+      </w:r>
+      <w:r>
+        <w:t>with</w:t>
+      </w:r>
+      <w:r>
+        <w:t xml:space="preserve"> a single outcome variable.</w:t>
+      </w:r>
+      <w:r>
+        <w:t xml:space="preserve"> However, </w:t>
+      </w:r>
+      <w:r>
+        <w:t>with</w:t>
+      </w:r>
+      <w:r>
+        <w:t xml:space="preserve"> applied research</w:t>
+      </w:r>
+      <w:r>
+        <w:t xml:space="preserve"> in the social sciences,</w:t>
+      </w:r>
+      <w:r>
+        <w:t xml:space="preserve"> it is often the case that the phenomena of interest (</w:t>
+      </w:r>
+      <w:r>
+        <w:t xml:space="preserve">e.g., </w:t>
+      </w:r>
+      <w:r>
+        <w:t>depression, job satisfaction, academic achievement, childhood ADHD disorders</w:t>
+      </w:r>
+      <w:r>
+        <w:t>, etc.</w:t>
+      </w:r>
+      <w:r>
+        <w:t xml:space="preserve">) can be measured in several different ways or related aspects. </w:t>
+      </w:r>
+      <w:r>
+        <w:t xml:space="preserve">For example, if academic achievement can be measured for adolescents by reading, mathematics, science and history scores, how do predictors such as parental encouragement, school environment and socioeconomic status affect all these outcomes? In </w:t>
+      </w:r>
+      <w:r>
+        <w:t>a similar way?</w:t>
+      </w:r>
+      <w:r>
+        <w:t xml:space="preserve"> </w:t>
+      </w:r>
+      <w:r>
+        <w:t>In</w:t>
+      </w:r>
+      <w:r>
+        <w:t xml:space="preserve"> different ways? </w:t>
+      </w:r>
+      <w:r>
+        <w:t xml:space="preserve">In such cases, much more can be understood from a multivariate approach that </w:t>
+      </w:r>
+      <w:r>
+        <w:t>considers the correlations among the outcomes</w:t>
+      </w:r>
+      <w:r>
+        <w:t xml:space="preserve">. </w:t>
+      </w:r>
+      <w:r>
+        <w:t>Yet</w:t>
+      </w:r>
+      <w:r>
+        <w:t>,</w:t>
+      </w:r>
+      <w:r>
+        <w:t xml:space="preserve"> s</w:t>
+      </w:r>
+      <w:r>
+        <w:t>adly, researchers typically examine the outcomes one by one</w:t>
+      </w:r>
+      <w:r>
+        <w:t xml:space="preserve"> which often only tells part of the data story.</w:t>
+      </w:r>
+    </w:p>
+    <w:p>
+      <w:pPr>
+        <w:spacing w:line="360" w:lineRule="auto"/>
+      </w:pPr>
+      <w:r>
+        <w:t>The statistical leap from univariate to multivariate methods is quite simple because the classical models for ANOVA and regression</w:t>
       </w:r>
       <w:r>
         <w:t>:</w:t>
@@ -136,9 +235,13 @@
           <w:ilvl w:val="0"/>
           <w:numId w:val="1"/>
         </w:numPr>
-      </w:pPr>
-      <w:r>
-        <w:t xml:space="preserve">generalize directly to analogous models for MANOVA and multivariate regression, </w:t>
+        <w:spacing w:line="360" w:lineRule="auto"/>
+      </w:pPr>
+      <w:r>
+        <w:t>G</w:t>
+      </w:r>
+      <w:r>
+        <w:t xml:space="preserve">eneralize directly to analogous models for MANOVA and multivariate regression, </w:t>
       </w:r>
     </w:p>
     <w:p>
@@ -148,9 +251,13 @@
           <w:ilvl w:val="0"/>
           <w:numId w:val="1"/>
         </w:numPr>
-      </w:pPr>
-      <w:r>
-        <w:t>statistical multivariate tests are straightforward extensions of standard F- and t-tests,</w:t>
+        <w:spacing w:line="360" w:lineRule="auto"/>
+      </w:pPr>
+      <w:r>
+        <w:t>S</w:t>
+      </w:r>
+      <w:r>
+        <w:t>tatistical multivariate tests are straightforward extensions of standard F- and t-tests,</w:t>
       </w:r>
     </w:p>
     <w:p>
@@ -160,20 +267,46 @@
           <w:ilvl w:val="0"/>
           <w:numId w:val="1"/>
         </w:numPr>
-      </w:pPr>
-      <w:r>
-        <w:t xml:space="preserve">univariate intervals become ellipses (and </w:t>
+        <w:spacing w:line="360" w:lineRule="auto"/>
+      </w:pPr>
+      <w:r>
+        <w:t>U</w:t>
+      </w:r>
+      <w:r>
+        <w:t xml:space="preserve">nivariate intervals become ellipses (and </w:t>
       </w:r>
       <w:r>
         <w:t>ellipsoids!</w:t>
       </w:r>
       <w:r>
-        <w:t>), showing location, covariation and precision.</w:t>
-      </w:r>
-    </w:p>
-    <w:p>
-      <w:r>
-        <w:t xml:space="preserve">This book brings together a collection of novel techniques I and others have developed over the past 15 years and implemented in mature R packages. </w:t>
+        <w:t>), showing location, covariation</w:t>
+      </w:r>
+      <w:r>
+        <w:t>,</w:t>
+      </w:r>
+      <w:r>
+        <w:t xml:space="preserve"> and precision.</w:t>
+      </w:r>
+    </w:p>
+    <w:p>
+      <w:pPr>
+        <w:spacing w:line="360" w:lineRule="auto"/>
+      </w:pPr>
+      <w:r>
+        <w:lastRenderedPageBreak/>
+        <w:t>This book brings together a collection of novel techniques I</w:t>
+      </w:r>
+      <w:r>
+        <w:t>,</w:t>
+      </w:r>
+      <w:r>
+        <w:t xml:space="preserve"> and others</w:t>
+      </w:r>
+      <w:r>
+        <w:t>,</w:t>
+      </w:r>
+      <w:r>
+        <w:t xml:space="preserve"> have developed over the past 15 years and implemented in mature R packages. </w:t>
       </w:r>
       <w:r>
         <w:t>Some</w:t>
@@ -195,6 +328,7 @@
           <w:ilvl w:val="0"/>
           <w:numId w:val="2"/>
         </w:numPr>
+        <w:spacing w:line="360" w:lineRule="auto"/>
       </w:pPr>
       <w:r>
         <w:t>Statistical data visualization is cast in a general framework by goal (see the data, visualize a model, diagnose problems), rather than a categorization by graphic types.</w:t>
@@ -207,9 +341,16 @@
           <w:ilvl w:val="0"/>
           <w:numId w:val="2"/>
         </w:numPr>
-      </w:pPr>
-      <w:r>
-        <w:t>Data ellipses &amp; confidence ellipses are</w:t>
+        <w:spacing w:line="360" w:lineRule="auto"/>
+      </w:pPr>
+      <w:r>
+        <w:t xml:space="preserve">Data ellipses </w:t>
+      </w:r>
+      <w:r>
+        <w:t>and</w:t>
+      </w:r>
+      <w:r>
+        <w:t xml:space="preserve"> confidence ellipses are</w:t>
       </w:r>
       <w:r>
         <w:t xml:space="preserve"> widely used as simple, effective summaries of data and fitted model parameters.</w:t>
@@ -222,9 +363,16 @@
           <w:ilvl w:val="0"/>
           <w:numId w:val="2"/>
         </w:numPr>
-      </w:pPr>
-      <w:r>
-        <w:t>These graphical tools can be used to understand or explain a wide variety of statistical concepts, phenomena and paradoxes.</w:t>
+        <w:spacing w:line="360" w:lineRule="auto"/>
+      </w:pPr>
+      <w:r>
+        <w:t>These graphical tools can be used to understand or explain a wide variety of statistical concepts, phenomena</w:t>
+      </w:r>
+      <w:r>
+        <w:t>,</w:t>
+      </w:r>
+      <w:r>
+        <w:t xml:space="preserve"> and paradoxes.</w:t>
       </w:r>
     </w:p>
     <w:p>
@@ -234,6 +382,7 @@
           <w:ilvl w:val="0"/>
           <w:numId w:val="2"/>
         </w:numPr>
+        <w:spacing w:line="360" w:lineRule="auto"/>
       </w:pPr>
       <w:r>
         <w:t>The HE (“hypothesis – error”) plot framework provides a simple way to understand the results of statistical tests and the relations among response outcomes.</w:t>
@@ -246,6 +395,7 @@
           <w:ilvl w:val="0"/>
           <w:numId w:val="2"/>
         </w:numPr>
+        <w:spacing w:line="360" w:lineRule="auto"/>
       </w:pPr>
       <w:r>
         <w:t>Reduced-rank methods are widely applicable to visualize a more-than-2D problem in a</w:t>
@@ -256,34 +406,85 @@
     </w:p>
     <w:p>
       <w:pPr>
+        <w:spacing w:line="360" w:lineRule="auto"/>
         <w:ind w:left="360"/>
       </w:pPr>
       <w:r>
-        <w:lastRenderedPageBreak/>
         <w:t>Some key pedagogical features are:</w:t>
       </w:r>
     </w:p>
     <w:p>
       <w:pPr>
-        <w:ind w:left="360"/>
-      </w:pPr>
-    </w:p>
-    <w:p>
-      <w:pPr>
-        <w:ind w:left="360"/>
-      </w:pPr>
+        <w:pStyle w:val="ListParagraph"/>
+        <w:numPr>
+          <w:ilvl w:val="0"/>
+          <w:numId w:val="4"/>
+        </w:numPr>
+        <w:spacing w:line="360" w:lineRule="auto"/>
+      </w:pPr>
+      <w:r>
+        <w:t>Conceptual diagrams are used throughout</w:t>
+      </w:r>
+      <w:r>
+        <w:t xml:space="preserve"> the book</w:t>
+      </w:r>
+      <w:r>
+        <w:t xml:space="preserve"> to illustrate</w:t>
+      </w:r>
+      <w:r>
+        <w:t xml:space="preserve"> the main ideas behind statistical and graphical </w:t>
+      </w:r>
+      <w:proofErr w:type="gramStart"/>
+      <w:r>
+        <w:t>methods</w:t>
+      </w:r>
+      <w:proofErr w:type="gramEnd"/>
+    </w:p>
+    <w:p>
+      <w:pPr>
+        <w:pStyle w:val="ListParagraph"/>
+        <w:numPr>
+          <w:ilvl w:val="0"/>
+          <w:numId w:val="4"/>
+        </w:numPr>
+        <w:spacing w:line="360" w:lineRule="auto"/>
+      </w:pPr>
+      <w:proofErr w:type="spellStart"/>
+      <w:r>
+        <w:t>Infoboxes</w:t>
+      </w:r>
+      <w:proofErr w:type="spellEnd"/>
+      <w:r>
+        <w:t xml:space="preserve"> or “callouts” are used to explain related ideas </w:t>
+      </w:r>
+      <w:r>
+        <w:t>to</w:t>
+      </w:r>
+      <w:r>
+        <w:t xml:space="preserve"> interfere little with the main flow of the narrative.</w:t>
+      </w:r>
     </w:p>
     <w:p>
       <w:pPr>
         <w:pStyle w:val="Heading2"/>
+        <w:spacing w:line="360" w:lineRule="auto"/>
       </w:pPr>
       <w:r>
         <w:t>Related books</w:t>
       </w:r>
     </w:p>
     <w:p>
-      <w:r>
-        <w:t>There are a number of textbooks and monographs on multivariate data analysis, but there are none that focus</w:t>
+      <w:pPr>
+        <w:spacing w:line="360" w:lineRule="auto"/>
+      </w:pPr>
+      <w:r>
+        <w:t xml:space="preserve">There are </w:t>
+      </w:r>
+      <w:r>
+        <w:t>several</w:t>
+      </w:r>
+      <w:r>
+        <w:t xml:space="preserve"> textbooks and monographs on multivariate data analysis, but none focus</w:t>
       </w:r>
       <w:r>
         <w:t xml:space="preserve"> mainly</w:t>
@@ -292,7 +493,15 @@
         <w:t xml:space="preserve"> on data visualization and graphical methods.</w:t>
       </w:r>
       <w:r>
-        <w:t xml:space="preserve"> Everitt &amp; Hothorn (2011) do use R, but not with an</w:t>
+        <w:t xml:space="preserve"> Everitt &amp; </w:t>
+      </w:r>
+      <w:proofErr w:type="spellStart"/>
+      <w:r>
+        <w:t>Hothorn</w:t>
+      </w:r>
+      <w:proofErr w:type="spellEnd"/>
+      <w:r>
+        <w:t xml:space="preserve"> (2011) do use R, but not with an</w:t>
       </w:r>
       <w:r>
         <w:t>y</w:t>
@@ -302,11 +511,22 @@
       </w:r>
     </w:p>
     <w:p>
+      <w:pPr>
+        <w:spacing w:line="360" w:lineRule="auto"/>
+      </w:pPr>
       <w:r>
         <w:t>A few texts on multivariate methods are:</w:t>
       </w:r>
     </w:p>
     <w:p>
+      <w:pPr>
+        <w:pStyle w:val="ListParagraph"/>
+        <w:numPr>
+          <w:ilvl w:val="0"/>
+          <w:numId w:val="5"/>
+        </w:numPr>
+        <w:spacing w:line="360" w:lineRule="auto"/>
+      </w:pPr>
       <w:r>
         <w:t>Timm, N. H. (1975). </w:t>
       </w:r>
@@ -322,8 +542,24 @@
       </w:r>
     </w:p>
     <w:p>
-      <w:r>
-        <w:t>Everitt, B., &amp; Hothorn, T. (2011). </w:t>
+      <w:pPr>
+        <w:pStyle w:val="ListParagraph"/>
+        <w:numPr>
+          <w:ilvl w:val="0"/>
+          <w:numId w:val="5"/>
+        </w:numPr>
+        <w:spacing w:line="360" w:lineRule="auto"/>
+      </w:pPr>
+      <w:r>
+        <w:t xml:space="preserve">Everitt, B., &amp; </w:t>
+      </w:r>
+      <w:proofErr w:type="spellStart"/>
+      <w:r>
+        <w:t>Hothorn</w:t>
+      </w:r>
+      <w:proofErr w:type="spellEnd"/>
+      <w:r>
+        <w:t>, T. (2011). </w:t>
       </w:r>
       <w:r>
         <w:rPr>
@@ -337,6 +573,14 @@
       </w:r>
     </w:p>
     <w:p>
+      <w:pPr>
+        <w:pStyle w:val="ListParagraph"/>
+        <w:numPr>
+          <w:ilvl w:val="0"/>
+          <w:numId w:val="5"/>
+        </w:numPr>
+        <w:spacing w:line="360" w:lineRule="auto"/>
+      </w:pPr>
       <w:r>
         <w:t>Tabachnick, B. G., &amp; Fidell, L. S. (2019). </w:t>
       </w:r>
@@ -354,12 +598,17 @@
     <w:p>
       <w:pPr>
         <w:pStyle w:val="Heading2"/>
-      </w:pPr>
-      <w:r>
+        <w:spacing w:line="360" w:lineRule="auto"/>
+      </w:pPr>
+      <w:r>
+        <w:lastRenderedPageBreak/>
         <w:t>Audience</w:t>
       </w:r>
     </w:p>
     <w:p>
+      <w:pPr>
+        <w:spacing w:line="360" w:lineRule="auto"/>
+      </w:pPr>
       <w:r>
         <w:t xml:space="preserve">This book is aimed at advanced undergraduates, graduate students and researchers wishing to learn and apply multivariate techniques. </w:t>
       </w:r>
@@ -367,12 +616,16 @@
     <w:p>
       <w:pPr>
         <w:pStyle w:val="Heading2"/>
+        <w:spacing w:line="360" w:lineRule="auto"/>
       </w:pPr>
       <w:r>
         <w:t>Production</w:t>
       </w:r>
     </w:p>
     <w:p>
+      <w:pPr>
+        <w:spacing w:line="360" w:lineRule="auto"/>
+      </w:pPr>
       <w:r>
         <w:t>At this stage of writing, it is difficult to predict the number of pages, but I expect it to be in the range 300-400</w:t>
       </w:r>
@@ -384,14 +637,36 @@
       </w:r>
     </w:p>
     <w:p>
-      <w:r>
-        <w:t>The book is being written using RStudio, Rmarkdown and Quarto. In writing, I’m using primarily HTML format and would like to</w:t>
-      </w:r>
-      <w:r>
-        <w:t xml:space="preserve"> make pre-publication drafts publicly available for comment and suggestions by colleagues. I expect to be able to have this translated to LaTeX, using the standard CRC krantz.cls, though some assistance with this might be necessary.</w:t>
-      </w:r>
-    </w:p>
-    <w:p>
+      <w:pPr>
+        <w:spacing w:line="360" w:lineRule="auto"/>
+      </w:pPr>
+      <w:r>
+        <w:t xml:space="preserve">The book is being written using RStudio, </w:t>
+      </w:r>
+      <w:proofErr w:type="spellStart"/>
+      <w:r>
+        <w:t>Rmarkdown</w:t>
+      </w:r>
+      <w:proofErr w:type="spellEnd"/>
+      <w:r>
+        <w:t xml:space="preserve"> and Quarto. In writing, I’m using primarily HTML format and would like to</w:t>
+      </w:r>
+      <w:r>
+        <w:t xml:space="preserve"> make pre-publication drafts publicly available for comment and suggestions by colleagues. I expect to be able to have this translated to LaTeX, using the standard CRC </w:t>
+      </w:r>
+      <w:proofErr w:type="spellStart"/>
+      <w:r>
+        <w:t>krantz.cls</w:t>
+      </w:r>
+      <w:proofErr w:type="spellEnd"/>
+      <w:r>
+        <w:t>, though some assistance with this might be necessary.</w:t>
+      </w:r>
+    </w:p>
+    <w:p>
+      <w:pPr>
+        <w:spacing w:line="360" w:lineRule="auto"/>
+      </w:pPr>
       <w:r>
         <w:t>I expect to complete a first draft of the book in the summer of 2024.</w:t>
       </w:r>
@@ -399,16 +674,20 @@
     <w:p>
       <w:pPr>
         <w:pStyle w:val="Heading2"/>
+        <w:spacing w:line="360" w:lineRule="auto"/>
       </w:pPr>
       <w:r>
         <w:t>Reviews</w:t>
       </w:r>
     </w:p>
     <w:p>
+      <w:pPr>
+        <w:spacing w:line="360" w:lineRule="auto"/>
+      </w:pPr>
       <w:r>
         <w:t xml:space="preserve">John Fox, </w:t>
       </w:r>
-      <w:hyperlink r:id="rId7" w:history="1">
+      <w:hyperlink r:id="rId10" w:history="1">
         <w:r>
           <w:rPr>
             <w:rStyle w:val="Hyperlink"/>
@@ -418,10 +697,13 @@
       </w:hyperlink>
     </w:p>
     <w:p>
+      <w:pPr>
+        <w:spacing w:line="360" w:lineRule="auto"/>
+      </w:pPr>
       <w:r>
         <w:t xml:space="preserve">Georges Monette, </w:t>
       </w:r>
-      <w:hyperlink r:id="rId8" w:history="1">
+      <w:hyperlink r:id="rId11" w:history="1">
         <w:r>
           <w:rPr>
             <w:rStyle w:val="Hyperlink"/>
@@ -436,22 +718,44 @@
     <w:p>
       <w:pPr>
         <w:pStyle w:val="Heading2"/>
+        <w:spacing w:line="360" w:lineRule="auto"/>
       </w:pPr>
       <w:r>
         <w:t>Marketing</w:t>
       </w:r>
     </w:p>
     <w:p>
+      <w:pPr>
+        <w:spacing w:line="360" w:lineRule="auto"/>
+      </w:pPr>
       <w:r>
         <w:t>Key features:</w:t>
       </w:r>
     </w:p>
     <w:p>
-      <w:r>
-        <w:t>Key words:</w:t>
-      </w:r>
-    </w:p>
-    <w:p>
+      <w:pPr>
+        <w:spacing w:line="360" w:lineRule="auto"/>
+      </w:pPr>
+      <w:r>
+        <w:t>Keywords</w:t>
+      </w:r>
+      <w:r>
+        <w:t>:</w:t>
+      </w:r>
+      <w:r>
+        <w:t xml:space="preserve"> data visualization; multivariate analysis;</w:t>
+      </w:r>
+      <w:r>
+        <w:t xml:space="preserve"> </w:t>
+      </w:r>
+      <w:r>
+        <w:t>data analysis; statistics; R</w:t>
+      </w:r>
+    </w:p>
+    <w:p>
+      <w:pPr>
+        <w:spacing w:line="360" w:lineRule="auto"/>
+      </w:pPr>
       <w:r>
         <w:t>Markets:</w:t>
       </w:r>
@@ -463,6 +767,7 @@
           <w:ilvl w:val="0"/>
           <w:numId w:val="3"/>
         </w:numPr>
+        <w:spacing w:line="360" w:lineRule="auto"/>
       </w:pPr>
       <w:r>
         <w:t>STA07A-Statistics-Statistical Theory &amp; Methods</w:t>
@@ -475,6 +780,7 @@
           <w:ilvl w:val="0"/>
           <w:numId w:val="3"/>
         </w:numPr>
+        <w:spacing w:line="360" w:lineRule="auto"/>
       </w:pPr>
       <w:r>
         <w:t>STA12A-Statistics-Statistics for the Social and Behavioral Sciences</w:t>
@@ -487,17 +793,39 @@
           <w:ilvl w:val="0"/>
           <w:numId w:val="3"/>
         </w:numPr>
-      </w:pPr>
-      <w:r>
-        <w:lastRenderedPageBreak/>
+        <w:spacing w:line="360" w:lineRule="auto"/>
+      </w:pPr>
+      <w:r>
         <w:t>CMS08-Computer Science &amp; Engineering-Visualization</w:t>
       </w:r>
     </w:p>
-    <w:p/>
-    <w:p/>
-    <w:p/>
-    <w:p/>
+    <w:p>
+      <w:pPr>
+        <w:spacing w:line="360" w:lineRule="auto"/>
+      </w:pPr>
+    </w:p>
+    <w:p>
+      <w:pPr>
+        <w:spacing w:line="360" w:lineRule="auto"/>
+      </w:pPr>
+    </w:p>
+    <w:p>
+      <w:pPr>
+        <w:spacing w:line="360" w:lineRule="auto"/>
+      </w:pPr>
+    </w:p>
+    <w:p>
+      <w:pPr>
+        <w:spacing w:line="360" w:lineRule="auto"/>
+      </w:pPr>
+    </w:p>
     <w:sectPr>
+      <w:headerReference w:type="even" r:id="rId12"/>
+      <w:headerReference w:type="default" r:id="rId13"/>
+      <w:footerReference w:type="even" r:id="rId14"/>
+      <w:footerReference w:type="default" r:id="rId15"/>
+      <w:headerReference w:type="first" r:id="rId16"/>
+      <w:footerReference w:type="first" r:id="rId17"/>
       <w:pgSz w:w="12240" w:h="15840"/>
       <w:pgMar w:top="1440" w:right="1440" w:bottom="1440" w:left="1440" w:header="708" w:footer="708" w:gutter="0"/>
       <w:cols w:space="708"/>
@@ -507,6 +835,168 @@
 </w:document>
 </file>
 
+<file path=word/endnotes.xml><?xml version="1.0" encoding="utf-8"?>
+<w:endnotes xmlns:wpc="http://schemas.microsoft.com/office/word/2010/wordprocessingCanvas" xmlns:cx="http://schemas.microsoft.com/office/drawing/2014/chartex" xmlns:cx1="http://schemas.microsoft.com/office/drawing/2015/9/8/chartex" xmlns:cx2="http://schemas.microsoft.com/office/drawing/2015/10/21/chartex" xmlns:cx3="http://schemas.microsoft.com/office/drawing/2016/5/9/chartex" xmlns:cx4="http://schemas.microsoft.com/office/drawing/2016/5/10/chartex" xmlns:cx5="http://schemas.microsoft.com/office/drawing/2016/5/11/chartex" xmlns:cx6="http://schemas.microsoft.com/office/drawing/2016/5/12/chartex" xmlns:cx7="http://schemas.microsoft.com/office/drawing/2016/5/13/chartex" xmlns:cx8="http://schemas.microsoft.com/office/drawing/2016/5/14/chartex" xmlns:mc="http://schemas.openxmlformats.org/markup-compatibility/2006" xmlns:aink="http://schemas.microsoft.com/office/drawing/2016/ink" xmlns:am3d="http://schemas.microsoft.com/office/drawing/2017/model3d" xmlns:o="urn:schemas-microsoft-com:office:office" xmlns:oel="http://schemas.microsoft.com/office/2019/extlst" xmlns:r="http://schemas.openxmlformats.org/officeDocument/2006/relationships" xmlns:m="http://schemas.openxmlformats.org/officeDocument/2006/math" xmlns:v="urn:schemas-microsoft-com:vml" xmlns:wp14="http://schemas.microsoft.com/office/word/2010/wordprocessingDrawing" xmlns:wp="http://schemas.openxmlformats.org/drawingml/2006/wordprocessingDrawing" xmlns:w10="urn:schemas-microsoft-com:office:word" xmlns:w="http://schemas.openxmlformats.org/wordprocessingml/2006/main" xmlns:w14="http://schemas.microsoft.com/office/word/2010/wordml" xmlns:w15="http://schemas.microsoft.com/office/word/2012/wordml" xmlns:w16cex="http://schemas.microsoft.com/office/word/2018/wordml/cex" xmlns:w16cid="http://schemas.microsoft.com/office/word/2016/wordml/cid" xmlns:w16="http://schemas.microsoft.com/office/word/2018/wordml" xmlns:w16sdtdh="http://schemas.microsoft.com/office/word/2020/wordml/sdtdatahash" xmlns:w16se="http://schemas.microsoft.com/office/word/2015/wordml/symex" xmlns:wpg="http://schemas.microsoft.com/office/word/2010/wordprocessingGroup" xmlns:wpi="http://schemas.microsoft.com/office/word/2010/wordprocessingInk" xmlns:wne="http://schemas.microsoft.com/office/word/2006/wordml" xmlns:wps="http://schemas.microsoft.com/office/word/2010/wordprocessingShape" mc:Ignorable="w14 w15 w16se w16cid w16 w16cex w16sdtdh wp14">
+  <w:endnote w:type="separator" w:id="-1">
+    <w:p>
+      <w:pPr>
+        <w:spacing w:after="0" w:line="240" w:lineRule="auto"/>
+      </w:pPr>
+      <w:r>
+        <w:separator/>
+      </w:r>
+    </w:p>
+  </w:endnote>
+  <w:endnote w:type="continuationSeparator" w:id="0">
+    <w:p>
+      <w:pPr>
+        <w:spacing w:after="0" w:line="240" w:lineRule="auto"/>
+      </w:pPr>
+      <w:r>
+        <w:continuationSeparator/>
+      </w:r>
+    </w:p>
+  </w:endnote>
+</w:endnotes>
+</file>
+
+<file path=word/footer1.xml><?xml version="1.0" encoding="utf-8"?>
+<w:ftr xmlns:wpc="http://schemas.microsoft.com/office/word/2010/wordprocessingCanvas" xmlns:cx="http://schemas.microsoft.com/office/drawing/2014/chartex" xmlns:cx1="http://schemas.microsoft.com/office/drawing/2015/9/8/chartex" xmlns:cx2="http://schemas.microsoft.com/office/drawing/2015/10/21/chartex" xmlns:cx3="http://schemas.microsoft.com/office/drawing/2016/5/9/chartex" xmlns:cx4="http://schemas.microsoft.com/office/drawing/2016/5/10/chartex" xmlns:cx5="http://schemas.microsoft.com/office/drawing/2016/5/11/chartex" xmlns:cx6="http://schemas.microsoft.com/office/drawing/2016/5/12/chartex" xmlns:cx7="http://schemas.microsoft.com/office/drawing/2016/5/13/chartex" xmlns:cx8="http://schemas.microsoft.com/office/drawing/2016/5/14/chartex" xmlns:mc="http://schemas.openxmlformats.org/markup-compatibility/2006" xmlns:aink="http://schemas.microsoft.com/office/drawing/2016/ink" xmlns:am3d="http://schemas.microsoft.com/office/drawing/2017/model3d" xmlns:o="urn:schemas-microsoft-com:office:office" xmlns:oel="http://schemas.microsoft.com/office/2019/extlst" xmlns:r="http://schemas.openxmlformats.org/officeDocument/2006/relationships" xmlns:m="http://schemas.openxmlformats.org/officeDocument/2006/math" xmlns:v="urn:schemas-microsoft-com:vml" xmlns:wp14="http://schemas.microsoft.com/office/word/2010/wordprocessingDrawing" xmlns:wp="http://schemas.openxmlformats.org/drawingml/2006/wordprocessingDrawing" xmlns:w10="urn:schemas-microsoft-com:office:word" xmlns:w="http://schemas.openxmlformats.org/wordprocessingml/2006/main" xmlns:w14="http://schemas.microsoft.com/office/word/2010/wordml" xmlns:w15="http://schemas.microsoft.com/office/word/2012/wordml" xmlns:w16cex="http://schemas.microsoft.com/office/word/2018/wordml/cex" xmlns:w16cid="http://schemas.microsoft.com/office/word/2016/wordml/cid" xmlns:w16="http://schemas.microsoft.com/office/word/2018/wordml" xmlns:w16sdtdh="http://schemas.microsoft.com/office/word/2020/wordml/sdtdatahash" xmlns:w16se="http://schemas.microsoft.com/office/word/2015/wordml/symex" xmlns:wpg="http://schemas.microsoft.com/office/word/2010/wordprocessingGroup" xmlns:wpi="http://schemas.microsoft.com/office/word/2010/wordprocessingInk" xmlns:wne="http://schemas.microsoft.com/office/word/2006/wordml" xmlns:wps="http://schemas.microsoft.com/office/word/2010/wordprocessingShape" mc:Ignorable="w14 w15 w16se w16cid w16 w16cex w16sdtdh wp14">
+  <w:p>
+    <w:pPr>
+      <w:pStyle w:val="Footer"/>
+    </w:pPr>
+  </w:p>
+</w:ftr>
+</file>
+
+<file path=word/footer2.xml><?xml version="1.0" encoding="utf-8"?>
+<w:ftr xmlns:wpc="http://schemas.microsoft.com/office/word/2010/wordprocessingCanvas" xmlns:cx="http://schemas.microsoft.com/office/drawing/2014/chartex" xmlns:cx1="http://schemas.microsoft.com/office/drawing/2015/9/8/chartex" xmlns:cx2="http://schemas.microsoft.com/office/drawing/2015/10/21/chartex" xmlns:cx3="http://schemas.microsoft.com/office/drawing/2016/5/9/chartex" xmlns:cx4="http://schemas.microsoft.com/office/drawing/2016/5/10/chartex" xmlns:cx5="http://schemas.microsoft.com/office/drawing/2016/5/11/chartex" xmlns:cx6="http://schemas.microsoft.com/office/drawing/2016/5/12/chartex" xmlns:cx7="http://schemas.microsoft.com/office/drawing/2016/5/13/chartex" xmlns:cx8="http://schemas.microsoft.com/office/drawing/2016/5/14/chartex" xmlns:mc="http://schemas.openxmlformats.org/markup-compatibility/2006" xmlns:aink="http://schemas.microsoft.com/office/drawing/2016/ink" xmlns:am3d="http://schemas.microsoft.com/office/drawing/2017/model3d" xmlns:o="urn:schemas-microsoft-com:office:office" xmlns:oel="http://schemas.microsoft.com/office/2019/extlst" xmlns:r="http://schemas.openxmlformats.org/officeDocument/2006/relationships" xmlns:m="http://schemas.openxmlformats.org/officeDocument/2006/math" xmlns:v="urn:schemas-microsoft-com:vml" xmlns:wp14="http://schemas.microsoft.com/office/word/2010/wordprocessingDrawing" xmlns:wp="http://schemas.openxmlformats.org/drawingml/2006/wordprocessingDrawing" xmlns:w10="urn:schemas-microsoft-com:office:word" xmlns:w="http://schemas.openxmlformats.org/wordprocessingml/2006/main" xmlns:w14="http://schemas.microsoft.com/office/word/2010/wordml" xmlns:w15="http://schemas.microsoft.com/office/word/2012/wordml" xmlns:w16cex="http://schemas.microsoft.com/office/word/2018/wordml/cex" xmlns:w16cid="http://schemas.microsoft.com/office/word/2016/wordml/cid" xmlns:w16="http://schemas.microsoft.com/office/word/2018/wordml" xmlns:w16sdtdh="http://schemas.microsoft.com/office/word/2020/wordml/sdtdatahash" xmlns:w16se="http://schemas.microsoft.com/office/word/2015/wordml/symex" xmlns:wpg="http://schemas.microsoft.com/office/word/2010/wordprocessingGroup" xmlns:wpi="http://schemas.microsoft.com/office/word/2010/wordprocessingInk" xmlns:wne="http://schemas.microsoft.com/office/word/2006/wordml" xmlns:wps="http://schemas.microsoft.com/office/word/2010/wordprocessingShape" mc:Ignorable="w14 w15 w16se w16cid w16 w16cex w16sdtdh wp14">
+  <w:p>
+    <w:pPr>
+      <w:pStyle w:val="Footer"/>
+      <w:tabs>
+        <w:tab w:val="clear" w:pos="4680"/>
+        <w:tab w:val="clear" w:pos="9360"/>
+      </w:tabs>
+      <w:jc w:val="center"/>
+      <w:rPr>
+        <w:caps/>
+        <w:noProof/>
+        <w:color w:val="4472C4" w:themeColor="accent1"/>
+      </w:rPr>
+    </w:pPr>
+    <w:r>
+      <w:rPr>
+        <w:caps/>
+        <w:color w:val="4472C4" w:themeColor="accent1"/>
+      </w:rPr>
+      <w:fldChar w:fldCharType="begin"/>
+    </w:r>
+    <w:r>
+      <w:rPr>
+        <w:caps/>
+        <w:color w:val="4472C4" w:themeColor="accent1"/>
+      </w:rPr>
+      <w:instrText xml:space="preserve"> PAGE   \* MERGEFORMAT </w:instrText>
+    </w:r>
+    <w:r>
+      <w:rPr>
+        <w:caps/>
+        <w:color w:val="4472C4" w:themeColor="accent1"/>
+      </w:rPr>
+      <w:fldChar w:fldCharType="separate"/>
+    </w:r>
+    <w:r>
+      <w:rPr>
+        <w:caps/>
+        <w:noProof/>
+        <w:color w:val="4472C4" w:themeColor="accent1"/>
+      </w:rPr>
+      <w:t>2</w:t>
+    </w:r>
+    <w:r>
+      <w:rPr>
+        <w:caps/>
+        <w:noProof/>
+        <w:color w:val="4472C4" w:themeColor="accent1"/>
+      </w:rPr>
+      <w:fldChar w:fldCharType="end"/>
+    </w:r>
+  </w:p>
+  <w:p>
+    <w:pPr>
+      <w:pStyle w:val="Footer"/>
+    </w:pPr>
+  </w:p>
+</w:ftr>
+</file>
+
+<file path=word/footer3.xml><?xml version="1.0" encoding="utf-8"?>
+<w:ftr xmlns:wpc="http://schemas.microsoft.com/office/word/2010/wordprocessingCanvas" xmlns:cx="http://schemas.microsoft.com/office/drawing/2014/chartex" xmlns:cx1="http://schemas.microsoft.com/office/drawing/2015/9/8/chartex" xmlns:cx2="http://schemas.microsoft.com/office/drawing/2015/10/21/chartex" xmlns:cx3="http://schemas.microsoft.com/office/drawing/2016/5/9/chartex" xmlns:cx4="http://schemas.microsoft.com/office/drawing/2016/5/10/chartex" xmlns:cx5="http://schemas.microsoft.com/office/drawing/2016/5/11/chartex" xmlns:cx6="http://schemas.microsoft.com/office/drawing/2016/5/12/chartex" xmlns:cx7="http://schemas.microsoft.com/office/drawing/2016/5/13/chartex" xmlns:cx8="http://schemas.microsoft.com/office/drawing/2016/5/14/chartex" xmlns:mc="http://schemas.openxmlformats.org/markup-compatibility/2006" xmlns:aink="http://schemas.microsoft.com/office/drawing/2016/ink" xmlns:am3d="http://schemas.microsoft.com/office/drawing/2017/model3d" xmlns:o="urn:schemas-microsoft-com:office:office" xmlns:oel="http://schemas.microsoft.com/office/2019/extlst" xmlns:r="http://schemas.openxmlformats.org/officeDocument/2006/relationships" xmlns:m="http://schemas.openxmlformats.org/officeDocument/2006/math" xmlns:v="urn:schemas-microsoft-com:vml" xmlns:wp14="http://schemas.microsoft.com/office/word/2010/wordprocessingDrawing" xmlns:wp="http://schemas.openxmlformats.org/drawingml/2006/wordprocessingDrawing" xmlns:w10="urn:schemas-microsoft-com:office:word" xmlns:w="http://schemas.openxmlformats.org/wordprocessingml/2006/main" xmlns:w14="http://schemas.microsoft.com/office/word/2010/wordml" xmlns:w15="http://schemas.microsoft.com/office/word/2012/wordml" xmlns:w16cex="http://schemas.microsoft.com/office/word/2018/wordml/cex" xmlns:w16cid="http://schemas.microsoft.com/office/word/2016/wordml/cid" xmlns:w16="http://schemas.microsoft.com/office/word/2018/wordml" xmlns:w16sdtdh="http://schemas.microsoft.com/office/word/2020/wordml/sdtdatahash" xmlns:w16se="http://schemas.microsoft.com/office/word/2015/wordml/symex" xmlns:wpg="http://schemas.microsoft.com/office/word/2010/wordprocessingGroup" xmlns:wpi="http://schemas.microsoft.com/office/word/2010/wordprocessingInk" xmlns:wne="http://schemas.microsoft.com/office/word/2006/wordml" xmlns:wps="http://schemas.microsoft.com/office/word/2010/wordprocessingShape" mc:Ignorable="w14 w15 w16se w16cid w16 w16cex w16sdtdh wp14">
+  <w:p>
+    <w:pPr>
+      <w:pStyle w:val="Footer"/>
+    </w:pPr>
+  </w:p>
+</w:ftr>
+</file>
+
+<file path=word/footnotes.xml><?xml version="1.0" encoding="utf-8"?>
+<w:footnotes xmlns:wpc="http://schemas.microsoft.com/office/word/2010/wordprocessingCanvas" xmlns:cx="http://schemas.microsoft.com/office/drawing/2014/chartex" xmlns:cx1="http://schemas.microsoft.com/office/drawing/2015/9/8/chartex" xmlns:cx2="http://schemas.microsoft.com/office/drawing/2015/10/21/chartex" xmlns:cx3="http://schemas.microsoft.com/office/drawing/2016/5/9/chartex" xmlns:cx4="http://schemas.microsoft.com/office/drawing/2016/5/10/chartex" xmlns:cx5="http://schemas.microsoft.com/office/drawing/2016/5/11/chartex" xmlns:cx6="http://schemas.microsoft.com/office/drawing/2016/5/12/chartex" xmlns:cx7="http://schemas.microsoft.com/office/drawing/2016/5/13/chartex" xmlns:cx8="http://schemas.microsoft.com/office/drawing/2016/5/14/chartex" xmlns:mc="http://schemas.openxmlformats.org/markup-compatibility/2006" xmlns:aink="http://schemas.microsoft.com/office/drawing/2016/ink" xmlns:am3d="http://schemas.microsoft.com/office/drawing/2017/model3d" xmlns:o="urn:schemas-microsoft-com:office:office" xmlns:oel="http://schemas.microsoft.com/office/2019/extlst" xmlns:r="http://schemas.openxmlformats.org/officeDocument/2006/relationships" xmlns:m="http://schemas.openxmlformats.org/officeDocument/2006/math" xmlns:v="urn:schemas-microsoft-com:vml" xmlns:wp14="http://schemas.microsoft.com/office/word/2010/wordprocessingDrawing" xmlns:wp="http://schemas.openxmlformats.org/drawingml/2006/wordprocessingDrawing" xmlns:w10="urn:schemas-microsoft-com:office:word" xmlns:w="http://schemas.openxmlformats.org/wordprocessingml/2006/main" xmlns:w14="http://schemas.microsoft.com/office/word/2010/wordml" xmlns:w15="http://schemas.microsoft.com/office/word/2012/wordml" xmlns:w16cex="http://schemas.microsoft.com/office/word/2018/wordml/cex" xmlns:w16cid="http://schemas.microsoft.com/office/word/2016/wordml/cid" xmlns:w16="http://schemas.microsoft.com/office/word/2018/wordml" xmlns:w16sdtdh="http://schemas.microsoft.com/office/word/2020/wordml/sdtdatahash" xmlns:w16se="http://schemas.microsoft.com/office/word/2015/wordml/symex" xmlns:wpg="http://schemas.microsoft.com/office/word/2010/wordprocessingGroup" xmlns:wpi="http://schemas.microsoft.com/office/word/2010/wordprocessingInk" xmlns:wne="http://schemas.microsoft.com/office/word/2006/wordml" xmlns:wps="http://schemas.microsoft.com/office/word/2010/wordprocessingShape" mc:Ignorable="w14 w15 w16se w16cid w16 w16cex w16sdtdh wp14">
+  <w:footnote w:type="separator" w:id="-1">
+    <w:p>
+      <w:pPr>
+        <w:spacing w:after="0" w:line="240" w:lineRule="auto"/>
+      </w:pPr>
+      <w:r>
+        <w:separator/>
+      </w:r>
+    </w:p>
+  </w:footnote>
+  <w:footnote w:type="continuationSeparator" w:id="0">
+    <w:p>
+      <w:pPr>
+        <w:spacing w:after="0" w:line="240" w:lineRule="auto"/>
+      </w:pPr>
+      <w:r>
+        <w:continuationSeparator/>
+      </w:r>
+    </w:p>
+  </w:footnote>
+</w:footnotes>
+</file>
+
+<file path=word/header1.xml><?xml version="1.0" encoding="utf-8"?>
+<w:hdr xmlns:wpc="http://schemas.microsoft.com/office/word/2010/wordprocessingCanvas" xmlns:cx="http://schemas.microsoft.com/office/drawing/2014/chartex" xmlns:cx1="http://schemas.microsoft.com/office/drawing/2015/9/8/chartex" xmlns:cx2="http://schemas.microsoft.com/office/drawing/2015/10/21/chartex" xmlns:cx3="http://schemas.microsoft.com/office/drawing/2016/5/9/chartex" xmlns:cx4="http://schemas.microsoft.com/office/drawing/2016/5/10/chartex" xmlns:cx5="http://schemas.microsoft.com/office/drawing/2016/5/11/chartex" xmlns:cx6="http://schemas.microsoft.com/office/drawing/2016/5/12/chartex" xmlns:cx7="http://schemas.microsoft.com/office/drawing/2016/5/13/chartex" xmlns:cx8="http://schemas.microsoft.com/office/drawing/2016/5/14/chartex" xmlns:mc="http://schemas.openxmlformats.org/markup-compatibility/2006" xmlns:aink="http://schemas.microsoft.com/office/drawing/2016/ink" xmlns:am3d="http://schemas.microsoft.com/office/drawing/2017/model3d" xmlns:o="urn:schemas-microsoft-com:office:office" xmlns:oel="http://schemas.microsoft.com/office/2019/extlst" xmlns:r="http://schemas.openxmlformats.org/officeDocument/2006/relationships" xmlns:m="http://schemas.openxmlformats.org/officeDocument/2006/math" xmlns:v="urn:schemas-microsoft-com:vml" xmlns:wp14="http://schemas.microsoft.com/office/word/2010/wordprocessingDrawing" xmlns:wp="http://schemas.openxmlformats.org/drawingml/2006/wordprocessingDrawing" xmlns:w10="urn:schemas-microsoft-com:office:word" xmlns:w="http://schemas.openxmlformats.org/wordprocessingml/2006/main" xmlns:w14="http://schemas.microsoft.com/office/word/2010/wordml" xmlns:w15="http://schemas.microsoft.com/office/word/2012/wordml" xmlns:w16cex="http://schemas.microsoft.com/office/word/2018/wordml/cex" xmlns:w16cid="http://schemas.microsoft.com/office/word/2016/wordml/cid" xmlns:w16="http://schemas.microsoft.com/office/word/2018/wordml" xmlns:w16sdtdh="http://schemas.microsoft.com/office/word/2020/wordml/sdtdatahash" xmlns:w16se="http://schemas.microsoft.com/office/word/2015/wordml/symex" xmlns:wpg="http://schemas.microsoft.com/office/word/2010/wordprocessingGroup" xmlns:wpi="http://schemas.microsoft.com/office/word/2010/wordprocessingInk" xmlns:wne="http://schemas.microsoft.com/office/word/2006/wordml" xmlns:wps="http://schemas.microsoft.com/office/word/2010/wordprocessingShape" mc:Ignorable="w14 w15 w16se w16cid w16 w16cex w16sdtdh wp14">
+  <w:p>
+    <w:pPr>
+      <w:pStyle w:val="Header"/>
+    </w:pPr>
+  </w:p>
+</w:hdr>
+</file>
+
+<file path=word/header2.xml><?xml version="1.0" encoding="utf-8"?>
+<w:hdr xmlns:wpc="http://schemas.microsoft.com/office/word/2010/wordprocessingCanvas" xmlns:cx="http://schemas.microsoft.com/office/drawing/2014/chartex" xmlns:cx1="http://schemas.microsoft.com/office/drawing/2015/9/8/chartex" xmlns:cx2="http://schemas.microsoft.com/office/drawing/2015/10/21/chartex" xmlns:cx3="http://schemas.microsoft.com/office/drawing/2016/5/9/chartex" xmlns:cx4="http://schemas.microsoft.com/office/drawing/2016/5/10/chartex" xmlns:cx5="http://schemas.microsoft.com/office/drawing/2016/5/11/chartex" xmlns:cx6="http://schemas.microsoft.com/office/drawing/2016/5/12/chartex" xmlns:cx7="http://schemas.microsoft.com/office/drawing/2016/5/13/chartex" xmlns:cx8="http://schemas.microsoft.com/office/drawing/2016/5/14/chartex" xmlns:mc="http://schemas.openxmlformats.org/markup-compatibility/2006" xmlns:aink="http://schemas.microsoft.com/office/drawing/2016/ink" xmlns:am3d="http://schemas.microsoft.com/office/drawing/2017/model3d" xmlns:o="urn:schemas-microsoft-com:office:office" xmlns:oel="http://schemas.microsoft.com/office/2019/extlst" xmlns:r="http://schemas.openxmlformats.org/officeDocument/2006/relationships" xmlns:m="http://schemas.openxmlformats.org/officeDocument/2006/math" xmlns:v="urn:schemas-microsoft-com:vml" xmlns:wp14="http://schemas.microsoft.com/office/word/2010/wordprocessingDrawing" xmlns:wp="http://schemas.openxmlformats.org/drawingml/2006/wordprocessingDrawing" xmlns:w10="urn:schemas-microsoft-com:office:word" xmlns:w="http://schemas.openxmlformats.org/wordprocessingml/2006/main" xmlns:w14="http://schemas.microsoft.com/office/word/2010/wordml" xmlns:w15="http://schemas.microsoft.com/office/word/2012/wordml" xmlns:w16cex="http://schemas.microsoft.com/office/word/2018/wordml/cex" xmlns:w16cid="http://schemas.microsoft.com/office/word/2016/wordml/cid" xmlns:w16="http://schemas.microsoft.com/office/word/2018/wordml" xmlns:w16sdtdh="http://schemas.microsoft.com/office/word/2020/wordml/sdtdatahash" xmlns:w16se="http://schemas.microsoft.com/office/word/2015/wordml/symex" xmlns:wpg="http://schemas.microsoft.com/office/word/2010/wordprocessingGroup" xmlns:wpi="http://schemas.microsoft.com/office/word/2010/wordprocessingInk" xmlns:wne="http://schemas.microsoft.com/office/word/2006/wordml" xmlns:wps="http://schemas.microsoft.com/office/word/2010/wordprocessingShape" mc:Ignorable="w14 w15 w16se w16cid w16 w16cex w16sdtdh wp14">
+  <w:p>
+    <w:pPr>
+      <w:pStyle w:val="Header"/>
+    </w:pPr>
+  </w:p>
+</w:hdr>
+</file>
+
+<file path=word/header3.xml><?xml version="1.0" encoding="utf-8"?>
+<w:hdr xmlns:wpc="http://schemas.microsoft.com/office/word/2010/wordprocessingCanvas" xmlns:cx="http://schemas.microsoft.com/office/drawing/2014/chartex" xmlns:cx1="http://schemas.microsoft.com/office/drawing/2015/9/8/chartex" xmlns:cx2="http://schemas.microsoft.com/office/drawing/2015/10/21/chartex" xmlns:cx3="http://schemas.microsoft.com/office/drawing/2016/5/9/chartex" xmlns:cx4="http://schemas.microsoft.com/office/drawing/2016/5/10/chartex" xmlns:cx5="http://schemas.microsoft.com/office/drawing/2016/5/11/chartex" xmlns:cx6="http://schemas.microsoft.com/office/drawing/2016/5/12/chartex" xmlns:cx7="http://schemas.microsoft.com/office/drawing/2016/5/13/chartex" xmlns:cx8="http://schemas.microsoft.com/office/drawing/2016/5/14/chartex" xmlns:mc="http://schemas.openxmlformats.org/markup-compatibility/2006" xmlns:aink="http://schemas.microsoft.com/office/drawing/2016/ink" xmlns:am3d="http://schemas.microsoft.com/office/drawing/2017/model3d" xmlns:o="urn:schemas-microsoft-com:office:office" xmlns:oel="http://schemas.microsoft.com/office/2019/extlst" xmlns:r="http://schemas.openxmlformats.org/officeDocument/2006/relationships" xmlns:m="http://schemas.openxmlformats.org/officeDocument/2006/math" xmlns:v="urn:schemas-microsoft-com:vml" xmlns:wp14="http://schemas.microsoft.com/office/word/2010/wordprocessingDrawing" xmlns:wp="http://schemas.openxmlformats.org/drawingml/2006/wordprocessingDrawing" xmlns:w10="urn:schemas-microsoft-com:office:word" xmlns:w="http://schemas.openxmlformats.org/wordprocessingml/2006/main" xmlns:w14="http://schemas.microsoft.com/office/word/2010/wordml" xmlns:w15="http://schemas.microsoft.com/office/word/2012/wordml" xmlns:w16cex="http://schemas.microsoft.com/office/word/2018/wordml/cex" xmlns:w16cid="http://schemas.microsoft.com/office/word/2016/wordml/cid" xmlns:w16="http://schemas.microsoft.com/office/word/2018/wordml" xmlns:w16sdtdh="http://schemas.microsoft.com/office/word/2020/wordml/sdtdatahash" xmlns:w16se="http://schemas.microsoft.com/office/word/2015/wordml/symex" xmlns:wpg="http://schemas.microsoft.com/office/word/2010/wordprocessingGroup" xmlns:wpi="http://schemas.microsoft.com/office/word/2010/wordprocessingInk" xmlns:wne="http://schemas.microsoft.com/office/word/2006/wordml" xmlns:wps="http://schemas.microsoft.com/office/word/2010/wordprocessingShape" mc:Ignorable="w14 w15 w16se w16cid w16 w16cex w16sdtdh wp14">
+  <w:p>
+    <w:pPr>
+      <w:pStyle w:val="Header"/>
+    </w:pPr>
+  </w:p>
+</w:hdr>
+</file>
+
 <file path=word/numbering.xml><?xml version="1.0" encoding="utf-8"?>
 <w:numbering xmlns:wpc="http://schemas.microsoft.com/office/word/2010/wordprocessingCanvas" xmlns:cx="http://schemas.microsoft.com/office/drawing/2014/chartex" xmlns:cx1="http://schemas.microsoft.com/office/drawing/2015/9/8/chartex" xmlns:cx2="http://schemas.microsoft.com/office/drawing/2015/10/21/chartex" xmlns:cx3="http://schemas.microsoft.com/office/drawing/2016/5/9/chartex" xmlns:cx4="http://schemas.microsoft.com/office/drawing/2016/5/10/chartex" xmlns:cx5="http://schemas.microsoft.com/office/drawing/2016/5/11/chartex" xmlns:cx6="http://schemas.microsoft.com/office/drawing/2016/5/12/chartex" xmlns:cx7="http://schemas.microsoft.com/office/drawing/2016/5/13/chartex" xmlns:cx8="http://schemas.microsoft.com/office/drawing/2016/5/14/chartex" xmlns:mc="http://schemas.openxmlformats.org/markup-compatibility/2006" xmlns:aink="http://schemas.microsoft.com/office/drawing/2016/ink" xmlns:am3d="http://schemas.microsoft.com/office/drawing/2017/model3d" xmlns:o="urn:schemas-microsoft-com:office:office" xmlns:oel="http://schemas.microsoft.com/office/2019/extlst" xmlns:r="http://schemas.openxmlformats.org/officeDocument/2006/relationships" xmlns:m="http://schemas.openxmlformats.org/officeDocument/2006/math" xmlns:v="urn:schemas-microsoft-com:vml" xmlns:wp14="http://schemas.microsoft.com/office/word/2010/wordprocessingDrawing" xmlns:wp="http://schemas.openxmlformats.org/drawingml/2006/wordprocessingDrawing" xmlns:w10="urn:schemas-microsoft-com:office:word" xmlns:w="http://schemas.openxmlformats.org/wordprocessingml/2006/main" xmlns:w14="http://schemas.microsoft.com/office/word/2010/wordml" xmlns:w15="http://schemas.microsoft.com/office/word/2012/wordml" xmlns:w16cex="http://schemas.microsoft.com/office/word/2018/wordml/cex" xmlns:w16cid="http://schemas.microsoft.com/office/word/2016/wordml/cid" xmlns:w16="http://schemas.microsoft.com/office/word/2018/wordml" xmlns:w16sdtdh="http://schemas.microsoft.com/office/word/2020/wordml/sdtdatahash" xmlns:w16se="http://schemas.microsoft.com/office/word/2015/wordml/symex" xmlns:wpg="http://schemas.microsoft.com/office/word/2010/wordprocessingGroup" xmlns:wpi="http://schemas.microsoft.com/office/word/2010/wordprocessingInk" xmlns:wne="http://schemas.microsoft.com/office/word/2006/wordml" xmlns:wps="http://schemas.microsoft.com/office/word/2010/wordprocessingShape" mc:Ignorable="w14 w15 w16se w16cid w16 w16cex w16sdtdh wp14">
   <w:abstractNum w:abstractNumId="0" w15:restartNumberingAfterBreak="0">
@@ -623,6 +1113,119 @@
     </w:lvl>
   </w:abstractNum>
   <w:abstractNum w:abstractNumId="1" w15:restartNumberingAfterBreak="0">
+    <w:nsid w:val="4C134A45"/>
+    <w:multiLevelType w:val="hybridMultilevel"/>
+    <w:tmpl w:val="091CEA9A"/>
+    <w:lvl w:ilvl="0" w:tplc="10090001">
+      <w:start w:val="1"/>
+      <w:numFmt w:val="bullet"/>
+      <w:lvlText w:val=""/>
+      <w:lvlJc w:val="left"/>
+      <w:pPr>
+        <w:ind w:left="1080" w:hanging="360"/>
+      </w:pPr>
+      <w:rPr>
+        <w:rFonts w:ascii="Symbol" w:hAnsi="Symbol" w:hint="default"/>
+      </w:rPr>
+    </w:lvl>
+    <w:lvl w:ilvl="1" w:tplc="10090003" w:tentative="1">
+      <w:start w:val="1"/>
+      <w:numFmt w:val="bullet"/>
+      <w:lvlText w:val="o"/>
+      <w:lvlJc w:val="left"/>
+      <w:pPr>
+        <w:ind w:left="1800" w:hanging="360"/>
+      </w:pPr>
+      <w:rPr>
+        <w:rFonts w:ascii="Courier New" w:hAnsi="Courier New" w:cs="Courier New" w:hint="default"/>
+      </w:rPr>
+    </w:lvl>
+    <w:lvl w:ilvl="2" w:tplc="10090005" w:tentative="1">
+      <w:start w:val="1"/>
+      <w:numFmt w:val="bullet"/>
+      <w:lvlText w:val=""/>
+      <w:lvlJc w:val="left"/>
+      <w:pPr>
+        <w:ind w:left="2520" w:hanging="360"/>
+      </w:pPr>
+      <w:rPr>
+        <w:rFonts w:ascii="Wingdings" w:hAnsi="Wingdings" w:hint="default"/>
+      </w:rPr>
+    </w:lvl>
+    <w:lvl w:ilvl="3" w:tplc="10090001" w:tentative="1">
+      <w:start w:val="1"/>
+      <w:numFmt w:val="bullet"/>
+      <w:lvlText w:val=""/>
+      <w:lvlJc w:val="left"/>
+      <w:pPr>
+        <w:ind w:left="3240" w:hanging="360"/>
+      </w:pPr>
+      <w:rPr>
+        <w:rFonts w:ascii="Symbol" w:hAnsi="Symbol" w:hint="default"/>
+      </w:rPr>
+    </w:lvl>
+    <w:lvl w:ilvl="4" w:tplc="10090003" w:tentative="1">
+      <w:start w:val="1"/>
+      <w:numFmt w:val="bullet"/>
+      <w:lvlText w:val="o"/>
+      <w:lvlJc w:val="left"/>
+      <w:pPr>
+        <w:ind w:left="3960" w:hanging="360"/>
+      </w:pPr>
+      <w:rPr>
+        <w:rFonts w:ascii="Courier New" w:hAnsi="Courier New" w:cs="Courier New" w:hint="default"/>
+      </w:rPr>
+    </w:lvl>
+    <w:lvl w:ilvl="5" w:tplc="10090005" w:tentative="1">
+      <w:start w:val="1"/>
+      <w:numFmt w:val="bullet"/>
+      <w:lvlText w:val=""/>
+      <w:lvlJc w:val="left"/>
+      <w:pPr>
+        <w:ind w:left="4680" w:hanging="360"/>
+      </w:pPr>
+      <w:rPr>
+        <w:rFonts w:ascii="Wingdings" w:hAnsi="Wingdings" w:hint="default"/>
+      </w:rPr>
+    </w:lvl>
+    <w:lvl w:ilvl="6" w:tplc="10090001" w:tentative="1">
+      <w:start w:val="1"/>
+      <w:numFmt w:val="bullet"/>
+      <w:lvlText w:val=""/>
+      <w:lvlJc w:val="left"/>
+      <w:pPr>
+        <w:ind w:left="5400" w:hanging="360"/>
+      </w:pPr>
+      <w:rPr>
+        <w:rFonts w:ascii="Symbol" w:hAnsi="Symbol" w:hint="default"/>
+      </w:rPr>
+    </w:lvl>
+    <w:lvl w:ilvl="7" w:tplc="10090003" w:tentative="1">
+      <w:start w:val="1"/>
+      <w:numFmt w:val="bullet"/>
+      <w:lvlText w:val="o"/>
+      <w:lvlJc w:val="left"/>
+      <w:pPr>
+        <w:ind w:left="6120" w:hanging="360"/>
+      </w:pPr>
+      <w:rPr>
+        <w:rFonts w:ascii="Courier New" w:hAnsi="Courier New" w:cs="Courier New" w:hint="default"/>
+      </w:rPr>
+    </w:lvl>
+    <w:lvl w:ilvl="8" w:tplc="10090005" w:tentative="1">
+      <w:start w:val="1"/>
+      <w:numFmt w:val="bullet"/>
+      <w:lvlText w:val=""/>
+      <w:lvlJc w:val="left"/>
+      <w:pPr>
+        <w:ind w:left="6840" w:hanging="360"/>
+      </w:pPr>
+      <w:rPr>
+        <w:rFonts w:ascii="Wingdings" w:hAnsi="Wingdings" w:hint="default"/>
+      </w:rPr>
+    </w:lvl>
+  </w:abstractNum>
+  <w:abstractNum w:abstractNumId="2" w15:restartNumberingAfterBreak="0">
     <w:nsid w:val="5CE50EC6"/>
     <w:multiLevelType w:val="hybridMultilevel"/>
     <w:tmpl w:val="D3C6E04A"/>
@@ -735,7 +1338,7 @@
       </w:rPr>
     </w:lvl>
   </w:abstractNum>
-  <w:abstractNum w:abstractNumId="2" w15:restartNumberingAfterBreak="0">
+  <w:abstractNum w:abstractNumId="3" w15:restartNumberingAfterBreak="0">
     <w:nsid w:val="62D961AE"/>
     <w:multiLevelType w:val="hybridMultilevel"/>
     <w:tmpl w:val="44F848FA"/>
@@ -848,14 +1451,133 @@
       </w:rPr>
     </w:lvl>
   </w:abstractNum>
+  <w:abstractNum w:abstractNumId="4" w15:restartNumberingAfterBreak="0">
+    <w:nsid w:val="6B0D1840"/>
+    <w:multiLevelType w:val="hybridMultilevel"/>
+    <w:tmpl w:val="6CFED46A"/>
+    <w:lvl w:ilvl="0" w:tplc="04090001">
+      <w:start w:val="1"/>
+      <w:numFmt w:val="bullet"/>
+      <w:lvlText w:val=""/>
+      <w:lvlJc w:val="left"/>
+      <w:pPr>
+        <w:ind w:left="720" w:hanging="360"/>
+      </w:pPr>
+      <w:rPr>
+        <w:rFonts w:ascii="Symbol" w:hAnsi="Symbol" w:hint="default"/>
+      </w:rPr>
+    </w:lvl>
+    <w:lvl w:ilvl="1" w:tplc="04090003" w:tentative="1">
+      <w:start w:val="1"/>
+      <w:numFmt w:val="bullet"/>
+      <w:lvlText w:val="o"/>
+      <w:lvlJc w:val="left"/>
+      <w:pPr>
+        <w:ind w:left="1440" w:hanging="360"/>
+      </w:pPr>
+      <w:rPr>
+        <w:rFonts w:ascii="Courier New" w:hAnsi="Courier New" w:cs="Courier New" w:hint="default"/>
+      </w:rPr>
+    </w:lvl>
+    <w:lvl w:ilvl="2" w:tplc="04090005" w:tentative="1">
+      <w:start w:val="1"/>
+      <w:numFmt w:val="bullet"/>
+      <w:lvlText w:val=""/>
+      <w:lvlJc w:val="left"/>
+      <w:pPr>
+        <w:ind w:left="2160" w:hanging="360"/>
+      </w:pPr>
+      <w:rPr>
+        <w:rFonts w:ascii="Wingdings" w:hAnsi="Wingdings" w:hint="default"/>
+      </w:rPr>
+    </w:lvl>
+    <w:lvl w:ilvl="3" w:tplc="04090001" w:tentative="1">
+      <w:start w:val="1"/>
+      <w:numFmt w:val="bullet"/>
+      <w:lvlText w:val=""/>
+      <w:lvlJc w:val="left"/>
+      <w:pPr>
+        <w:ind w:left="2880" w:hanging="360"/>
+      </w:pPr>
+      <w:rPr>
+        <w:rFonts w:ascii="Symbol" w:hAnsi="Symbol" w:hint="default"/>
+      </w:rPr>
+    </w:lvl>
+    <w:lvl w:ilvl="4" w:tplc="04090003" w:tentative="1">
+      <w:start w:val="1"/>
+      <w:numFmt w:val="bullet"/>
+      <w:lvlText w:val="o"/>
+      <w:lvlJc w:val="left"/>
+      <w:pPr>
+        <w:ind w:left="3600" w:hanging="360"/>
+      </w:pPr>
+      <w:rPr>
+        <w:rFonts w:ascii="Courier New" w:hAnsi="Courier New" w:cs="Courier New" w:hint="default"/>
+      </w:rPr>
+    </w:lvl>
+    <w:lvl w:ilvl="5" w:tplc="04090005" w:tentative="1">
+      <w:start w:val="1"/>
+      <w:numFmt w:val="bullet"/>
+      <w:lvlText w:val=""/>
+      <w:lvlJc w:val="left"/>
+      <w:pPr>
+        <w:ind w:left="4320" w:hanging="360"/>
+      </w:pPr>
+      <w:rPr>
+        <w:rFonts w:ascii="Wingdings" w:hAnsi="Wingdings" w:hint="default"/>
+      </w:rPr>
+    </w:lvl>
+    <w:lvl w:ilvl="6" w:tplc="04090001" w:tentative="1">
+      <w:start w:val="1"/>
+      <w:numFmt w:val="bullet"/>
+      <w:lvlText w:val=""/>
+      <w:lvlJc w:val="left"/>
+      <w:pPr>
+        <w:ind w:left="5040" w:hanging="360"/>
+      </w:pPr>
+      <w:rPr>
+        <w:rFonts w:ascii="Symbol" w:hAnsi="Symbol" w:hint="default"/>
+      </w:rPr>
+    </w:lvl>
+    <w:lvl w:ilvl="7" w:tplc="04090003" w:tentative="1">
+      <w:start w:val="1"/>
+      <w:numFmt w:val="bullet"/>
+      <w:lvlText w:val="o"/>
+      <w:lvlJc w:val="left"/>
+      <w:pPr>
+        <w:ind w:left="5760" w:hanging="360"/>
+      </w:pPr>
+      <w:rPr>
+        <w:rFonts w:ascii="Courier New" w:hAnsi="Courier New" w:cs="Courier New" w:hint="default"/>
+      </w:rPr>
+    </w:lvl>
+    <w:lvl w:ilvl="8" w:tplc="04090005" w:tentative="1">
+      <w:start w:val="1"/>
+      <w:numFmt w:val="bullet"/>
+      <w:lvlText w:val=""/>
+      <w:lvlJc w:val="left"/>
+      <w:pPr>
+        <w:ind w:left="6480" w:hanging="360"/>
+      </w:pPr>
+      <w:rPr>
+        <w:rFonts w:ascii="Wingdings" w:hAnsi="Wingdings" w:hint="default"/>
+      </w:rPr>
+    </w:lvl>
+  </w:abstractNum>
   <w:num w:numId="1" w16cid:durableId="1777092588">
-    <w:abstractNumId w:val="1"/>
+    <w:abstractNumId w:val="2"/>
   </w:num>
   <w:num w:numId="2" w16cid:durableId="547838613">
     <w:abstractNumId w:val="0"/>
   </w:num>
   <w:num w:numId="3" w16cid:durableId="1009530071">
-    <w:abstractNumId w:val="2"/>
+    <w:abstractNumId w:val="3"/>
+  </w:num>
+  <w:num w:numId="4" w16cid:durableId="524711028">
+    <w:abstractNumId w:val="1"/>
+  </w:num>
+  <w:num w:numId="5" w16cid:durableId="1499731738">
+    <w:abstractNumId w:val="4"/>
   </w:num>
 </w:numbering>
 </file>
@@ -1391,6 +2113,60 @@
       <w:shd w:val="clear" w:color="auto" w:fill="E1DFDD"/>
     </w:rPr>
   </w:style>
+  <w:style w:type="paragraph" w:styleId="Revision">
+    <w:name w:val="Revision"/>
+    <w:hidden/>
+    <w:uiPriority w:val="99"/>
+    <w:semiHidden/>
+    <w:rsid w:val="00440BA9"/>
+    <w:pPr>
+      <w:spacing w:after="0" w:line="240" w:lineRule="auto"/>
+    </w:pPr>
+  </w:style>
+  <w:style w:type="paragraph" w:styleId="Header">
+    <w:name w:val="header"/>
+    <w:basedOn w:val="Normal"/>
+    <w:link w:val="HeaderChar"/>
+    <w:uiPriority w:val="99"/>
+    <w:unhideWhenUsed/>
+    <w:rsid w:val="00404BEA"/>
+    <w:pPr>
+      <w:tabs>
+        <w:tab w:val="center" w:pos="4680"/>
+        <w:tab w:val="right" w:pos="9360"/>
+      </w:tabs>
+      <w:spacing w:after="0" w:line="240" w:lineRule="auto"/>
+    </w:pPr>
+  </w:style>
+  <w:style w:type="character" w:customStyle="1" w:styleId="HeaderChar">
+    <w:name w:val="Header Char"/>
+    <w:basedOn w:val="DefaultParagraphFont"/>
+    <w:link w:val="Header"/>
+    <w:uiPriority w:val="99"/>
+    <w:rsid w:val="00404BEA"/>
+  </w:style>
+  <w:style w:type="paragraph" w:styleId="Footer">
+    <w:name w:val="footer"/>
+    <w:basedOn w:val="Normal"/>
+    <w:link w:val="FooterChar"/>
+    <w:uiPriority w:val="99"/>
+    <w:unhideWhenUsed/>
+    <w:rsid w:val="00404BEA"/>
+    <w:pPr>
+      <w:tabs>
+        <w:tab w:val="center" w:pos="4680"/>
+        <w:tab w:val="right" w:pos="9360"/>
+      </w:tabs>
+      <w:spacing w:after="0" w:line="240" w:lineRule="auto"/>
+    </w:pPr>
+  </w:style>
+  <w:style w:type="character" w:customStyle="1" w:styleId="FooterChar">
+    <w:name w:val="Footer Char"/>
+    <w:basedOn w:val="DefaultParagraphFont"/>
+    <w:link w:val="Footer"/>
+    <w:uiPriority w:val="99"/>
+    <w:rsid w:val="00404BEA"/>
+  </w:style>
 </w:styles>
 </file>
 

</xml_diff>